<commit_message>
Aggiungere feature di modifica
</commit_message>
<xml_diff>
--- a/Casi d'uso SiW-Movie2.docx
+++ b/Casi d'uso SiW-Movie2.docx
@@ -14,6 +14,43 @@
       <w:pPr>
         <w:pStyle w:val="LO-normal"/>
       </w:pPr>
+    </w:p>
+    <w:p>
+      <w:pPr>
+        <w:pStyle w:val="LO-normal"/>
+      </w:pPr>
+      <w:r>
+        <w:t>Aggiungere la possibilità di modificare film e artisti:</w:t>
+      </w:r>
+    </w:p>
+    <w:p>
+      <w:pPr>
+        <w:pStyle w:val="LO-normal"/>
+      </w:pPr>
+      <w:r>
+        <w:t>Modifiche possibili per i film-&gt; Modificare nome, anno, regista(modificare) e attori (aggiungere e rimuovere), foto (aggiungere e cancellare)</w:t>
+      </w:r>
+    </w:p>
+    <w:p>
+      <w:pPr>
+        <w:pStyle w:val="LO-normal"/>
+        <w:rPr>
+          <w:u w:val="single"/>
+        </w:rPr>
+      </w:pPr>
+      <w:r>
+        <w:t>Modifiche possibili per artisti-&gt; Modificare nome, cognome, anno nascita, anno more, foto (modificare foto, almeno 1 ci deve essere)</w:t>
+      </w:r>
+    </w:p>
+    <w:p>
+      <w:pPr>
+        <w:pStyle w:val="LO-normal"/>
+      </w:pPr>
+    </w:p>
+    <w:p>
+      <w:pPr>
+        <w:pStyle w:val="LO-normal"/>
+      </w:pPr>
       <w:r>
         <w:t>Caso d’uso UC1: “Ricerca film per anno”</w:t>
       </w:r>
@@ -171,10 +208,7 @@
         <w:pStyle w:val="LO-normal"/>
       </w:pPr>
       <w:r>
-        <w:t xml:space="preserve">Attore primario: Utente </w:t>
-      </w:r>
-      <w:r>
-        <w:t>registrato</w:t>
+        <w:t>Attore primario: Utente registrato</w:t>
       </w:r>
     </w:p>
     <w:p>
@@ -192,19 +226,7 @@
         <w:t>L’utente</w:t>
       </w:r>
       <w:r>
-        <w:t xml:space="preserve"> (dopo aver</w:t>
-      </w:r>
-      <w:r>
-        <w:t xml:space="preserve"> effettua</w:t>
-      </w:r>
-      <w:r>
-        <w:t>to</w:t>
-      </w:r>
-      <w:r>
-        <w:t xml:space="preserve"> il login inserendo username e password</w:t>
-      </w:r>
-      <w:r>
-        <w:t xml:space="preserve">) </w:t>
+        <w:t xml:space="preserve"> (dopo aver effettuato il login inserendo username e password) </w:t>
       </w:r>
       <w:r>
         <w:t>selezion</w:t>
@@ -322,13 +344,7 @@
         </w:rPr>
       </w:pPr>
       <w:r>
-        <w:t>L’utente (</w:t>
-      </w:r>
-      <w:r>
-        <w:t>dopo aver effettuato il login inserendo username e password</w:t>
-      </w:r>
-      <w:r>
-        <w:t>) seleziona l’operazione “Modifica recensione”</w:t>
+        <w:t>L’utente (dopo aver effettuato il login inserendo username e password) seleziona l’operazione “Modifica recensione”</w:t>
       </w:r>
     </w:p>
     <w:p>
@@ -430,7 +446,6 @@
         <w:pStyle w:val="LO-normal"/>
       </w:pPr>
       <w:r>
-        <w:lastRenderedPageBreak/>
         <w:t>Caso d’uso UC5: “Aggiungi film”</w:t>
       </w:r>
     </w:p>

</xml_diff>

<commit_message>
Finita documentazione. Risolto 1 bug dove l'immagine veniva eliminata anche se
</commit_message>
<xml_diff>
--- a/Casi d'uso SiW-Movie2.docx
+++ b/Casi d'uso SiW-Movie2.docx
@@ -1,6 +1,6 @@
 
 <file path=word/document.xml><?xml version="1.0" encoding="utf-8"?>
-<w:document xmlns:wpc="http://schemas.microsoft.com/office/word/2010/wordprocessingCanvas" xmlns:cx="http://schemas.microsoft.com/office/drawing/2014/chartex" xmlns:cx1="http://schemas.microsoft.com/office/drawing/2015/9/8/chartex" xmlns:cx2="http://schemas.microsoft.com/office/drawing/2015/10/21/chartex" xmlns:cx3="http://schemas.microsoft.com/office/drawing/2016/5/9/chartex" xmlns:cx4="http://schemas.microsoft.com/office/drawing/2016/5/10/chartex" xmlns:cx5="http://schemas.microsoft.com/office/drawing/2016/5/11/chartex" xmlns:cx6="http://schemas.microsoft.com/office/drawing/2016/5/12/chartex" xmlns:cx7="http://schemas.microsoft.com/office/drawing/2016/5/13/chartex" xmlns:cx8="http://schemas.microsoft.com/office/drawing/2016/5/14/chartex" xmlns:mc="http://schemas.openxmlformats.org/markup-compatibility/2006" xmlns:aink="http://schemas.microsoft.com/office/drawing/2016/ink" xmlns:am3d="http://schemas.microsoft.com/office/drawing/2017/model3d" xmlns:o="urn:schemas-microsoft-com:office:office" xmlns:oel="http://schemas.microsoft.com/office/2019/extlst" xmlns:r="http://schemas.openxmlformats.org/officeDocument/2006/relationships" xmlns:m="http://schemas.openxmlformats.org/officeDocument/2006/math" xmlns:v="urn:schemas-microsoft-com:vml" xmlns:wp14="http://schemas.microsoft.com/office/word/2010/wordprocessingDrawing" xmlns:wp="http://schemas.openxmlformats.org/drawingml/2006/wordprocessingDrawing" xmlns:w10="urn:schemas-microsoft-com:office:word" xmlns:w="http://schemas.openxmlformats.org/wordprocessingml/2006/main" xmlns:w14="http://schemas.microsoft.com/office/word/2010/wordml" xmlns:w15="http://schemas.microsoft.com/office/word/2012/wordml" xmlns:w16cex="http://schemas.microsoft.com/office/word/2018/wordml/cex" xmlns:w16cid="http://schemas.microsoft.com/office/word/2016/wordml/cid" xmlns:w16="http://schemas.microsoft.com/office/word/2018/wordml" xmlns:w16du="http://schemas.microsoft.com/office/word/2023/wordml/word16du" xmlns:w16sdtdh="http://schemas.microsoft.com/office/word/2020/wordml/sdtdatahash" xmlns:w16se="http://schemas.microsoft.com/office/word/2015/wordml/symex" xmlns:wpg="http://schemas.microsoft.com/office/word/2010/wordprocessingGroup" xmlns:wpi="http://schemas.microsoft.com/office/word/2010/wordprocessingInk" xmlns:wne="http://schemas.microsoft.com/office/word/2006/wordml" xmlns:wps="http://schemas.microsoft.com/office/word/2010/wordprocessingShape" mc:Ignorable="w14 w15 w16se w16cid w16 w16cex w16sdtdh wp14">
+<w:document xmlns:wpc="http://schemas.microsoft.com/office/word/2010/wordprocessingCanvas" xmlns:cx="http://schemas.microsoft.com/office/drawing/2014/chartex" xmlns:cx1="http://schemas.microsoft.com/office/drawing/2015/9/8/chartex" xmlns:cx2="http://schemas.microsoft.com/office/drawing/2015/10/21/chartex" xmlns:cx3="http://schemas.microsoft.com/office/drawing/2016/5/9/chartex" xmlns:cx4="http://schemas.microsoft.com/office/drawing/2016/5/10/chartex" xmlns:cx5="http://schemas.microsoft.com/office/drawing/2016/5/11/chartex" xmlns:cx6="http://schemas.microsoft.com/office/drawing/2016/5/12/chartex" xmlns:cx7="http://schemas.microsoft.com/office/drawing/2016/5/13/chartex" xmlns:cx8="http://schemas.microsoft.com/office/drawing/2016/5/14/chartex" xmlns:mc="http://schemas.openxmlformats.org/markup-compatibility/2006" xmlns:aink="http://schemas.microsoft.com/office/drawing/2016/ink" xmlns:am3d="http://schemas.microsoft.com/office/drawing/2017/model3d" xmlns:o="urn:schemas-microsoft-com:office:office" xmlns:oel="http://schemas.microsoft.com/office/2019/extlst" xmlns:r="http://schemas.openxmlformats.org/officeDocument/2006/relationships" xmlns:m="http://schemas.openxmlformats.org/officeDocument/2006/math" xmlns:v="urn:schemas-microsoft-com:vml" xmlns:wp14="http://schemas.microsoft.com/office/word/2010/wordprocessingDrawing" xmlns:wp="http://schemas.openxmlformats.org/drawingml/2006/wordprocessingDrawing" xmlns:w10="urn:schemas-microsoft-com:office:word" xmlns:w="http://schemas.openxmlformats.org/wordprocessingml/2006/main" xmlns:w14="http://schemas.microsoft.com/office/word/2010/wordml" xmlns:w15="http://schemas.microsoft.com/office/word/2012/wordml" xmlns:w16cex="http://schemas.microsoft.com/office/word/2018/wordml/cex" xmlns:w16cid="http://schemas.microsoft.com/office/word/2016/wordml/cid" xmlns:w16="http://schemas.microsoft.com/office/word/2018/wordml" xmlns:w16sdtdh="http://schemas.microsoft.com/office/word/2020/wordml/sdtdatahash" xmlns:w16se="http://schemas.microsoft.com/office/word/2015/wordml/symex" xmlns:wpg="http://schemas.microsoft.com/office/word/2010/wordprocessingGroup" xmlns:wpi="http://schemas.microsoft.com/office/word/2010/wordprocessingInk" xmlns:wne="http://schemas.microsoft.com/office/word/2006/wordml" xmlns:wps="http://schemas.microsoft.com/office/word/2010/wordprocessingShape" mc:Ignorable="w14 w15 w16se w16cid w16 w16cex w16sdtdh wp14">
   <w:body>
     <w:p>
       <w:pPr>
@@ -320,8 +320,55 @@
       <w:pPr>
         <w:pStyle w:val="LO-normal"/>
       </w:pPr>
-      <w:r>
-        <w:t>Caso d’uso UC4: “Modifica recensione per film”</w:t>
+    </w:p>
+    <w:p>
+      <w:pPr>
+        <w:pStyle w:val="LO-normal"/>
+      </w:pPr>
+    </w:p>
+    <w:p>
+      <w:pPr>
+        <w:pStyle w:val="LO-normal"/>
+      </w:pPr>
+    </w:p>
+    <w:p>
+      <w:pPr>
+        <w:pStyle w:val="LO-normal"/>
+      </w:pPr>
+    </w:p>
+    <w:p>
+      <w:pPr>
+        <w:pStyle w:val="LO-normal"/>
+      </w:pPr>
+    </w:p>
+    <w:p>
+      <w:pPr>
+        <w:pStyle w:val="LO-normal"/>
+      </w:pPr>
+    </w:p>
+    <w:p>
+      <w:pPr>
+        <w:pStyle w:val="LO-normal"/>
+      </w:pPr>
+    </w:p>
+    <w:p>
+      <w:pPr>
+        <w:pStyle w:val="LO-normal"/>
+      </w:pPr>
+    </w:p>
+    <w:p>
+      <w:pPr>
+        <w:pStyle w:val="LO-normal"/>
+      </w:pPr>
+      <w:r>
+        <w:lastRenderedPageBreak/>
+        <w:t>Caso d’uso UC4: “</w:t>
+      </w:r>
+      <w:r>
+        <w:t>Elimina recensione per film</w:t>
+      </w:r>
+      <w:r>
+        <w:t>”</w:t>
       </w:r>
     </w:p>
     <w:p>
@@ -344,7 +391,13 @@
         </w:rPr>
       </w:pPr>
       <w:r>
-        <w:t>L’utente (dopo aver effettuato il login inserendo username e password) seleziona l’operazione “Modifica recensione”</w:t>
+        <w:t>L’utente (dopo aver effettuato il login inserendo username e password) seleziona l’operazione “</w:t>
+      </w:r>
+      <w:r>
+        <w:t>Elimina</w:t>
+      </w:r>
+      <w:r>
+        <w:t xml:space="preserve"> recensione”</w:t>
       </w:r>
     </w:p>
     <w:p>
@@ -359,10 +412,22 @@
         </w:rPr>
       </w:pPr>
       <w:r>
-        <w:t xml:space="preserve">L’utente seleziona la recensione </w:t>
-      </w:r>
-      <w:r>
-        <w:t>da modificare tramite codice identificativo</w:t>
+        <w:t xml:space="preserve">L’utente seleziona la </w:t>
+      </w:r>
+      <w:r>
+        <w:t xml:space="preserve">sua </w:t>
+      </w:r>
+      <w:r>
+        <w:t xml:space="preserve">recensione </w:t>
+      </w:r>
+      <w:r>
+        <w:t xml:space="preserve">da </w:t>
+      </w:r>
+      <w:r>
+        <w:t>eliminare</w:t>
+      </w:r>
+      <w:r>
+        <w:t xml:space="preserve"> tramite codice identificativo</w:t>
       </w:r>
     </w:p>
     <w:p>
@@ -377,7 +442,7 @@
         </w:rPr>
       </w:pPr>
       <w:r>
-        <w:t>L’utente può cambiare il titolo, testo o valutazione della recensione relativo ad un certo film oppure cancellare la recensione.</w:t>
+        <w:t>All’utente viene mostrata la recensione con titolo, valutazione, testo e film recensito</w:t>
       </w:r>
     </w:p>
     <w:p>
@@ -392,7 +457,69 @@
         </w:rPr>
       </w:pPr>
       <w:r>
-        <w:t>L’utente modifica la propria recensione e preme il tasto di conferma</w:t>
+        <w:t>L’utente preme il tasto di conferma per cancella la propria recensione</w:t>
+      </w:r>
+    </w:p>
+    <w:p>
+      <w:pPr>
+        <w:pStyle w:val="LO-normal"/>
+      </w:pPr>
+      <w:r>
+        <w:t>Estensioni:</w:t>
+      </w:r>
+    </w:p>
+    <w:p>
+      <w:pPr>
+        <w:pStyle w:val="LO-normal"/>
+      </w:pPr>
+      <w:r>
+        <w:t xml:space="preserve">4.a </w:t>
+      </w:r>
+      <w:r>
+        <w:t>Se l’</w:t>
+      </w:r>
+      <w:r>
+        <w:t>utente seleziona una recensione altrui</w:t>
+      </w:r>
+      <w:r>
+        <w:t>,</w:t>
+      </w:r>
+      <w:r>
+        <w:t xml:space="preserve"> non può eliminare la recensione</w:t>
+      </w:r>
+      <w:r>
+        <w:t>.</w:t>
+      </w:r>
+    </w:p>
+    <w:p>
+      <w:pPr>
+        <w:pStyle w:val="LO-normal"/>
+      </w:pPr>
+    </w:p>
+    <w:p>
+      <w:pPr>
+        <w:pStyle w:val="LO-normal"/>
+      </w:pPr>
+    </w:p>
+    <w:p>
+      <w:pPr>
+        <w:pStyle w:val="LO-normal"/>
+      </w:pPr>
+    </w:p>
+    <w:p>
+      <w:pPr>
+        <w:pStyle w:val="LO-normal"/>
+      </w:pPr>
+      <w:r>
+        <w:t>Caso d’uso UC5: “Aggiungi film”</w:t>
+      </w:r>
+    </w:p>
+    <w:p>
+      <w:pPr>
+        <w:pStyle w:val="LO-normal"/>
+      </w:pPr>
+      <w:r>
+        <w:t>Attore primario: Amministratore</w:t>
       </w:r>
     </w:p>
     <w:p>
@@ -400,14 +527,65 @@
         <w:pStyle w:val="LO-normal"/>
         <w:numPr>
           <w:ilvl w:val="0"/>
-          <w:numId w:val="11"/>
+          <w:numId w:val="12"/>
         </w:numPr>
-        <w:rPr>
-          <w:u w:val="single"/>
-        </w:rPr>
-      </w:pPr>
-      <w:r>
-        <w:t>La recensione viene salvata e aggiornata</w:t>
+      </w:pPr>
+      <w:r>
+        <w:t>L’amministratore seleziona l’operazion</w:t>
+      </w:r>
+      <w:r>
+        <w:t>e</w:t>
+      </w:r>
+      <w:r>
+        <w:t xml:space="preserve"> “aggiungi nuovo film”</w:t>
+      </w:r>
+    </w:p>
+    <w:p>
+      <w:pPr>
+        <w:pStyle w:val="LO-normal"/>
+        <w:numPr>
+          <w:ilvl w:val="0"/>
+          <w:numId w:val="12"/>
+        </w:numPr>
+      </w:pPr>
+      <w:r>
+        <w:t>Viene mostrata un form dove bisogna compilare i vari campi (Titolo film, anno di uscita, immagini da caricare)</w:t>
+      </w:r>
+    </w:p>
+    <w:p>
+      <w:pPr>
+        <w:pStyle w:val="LO-normal"/>
+        <w:numPr>
+          <w:ilvl w:val="0"/>
+          <w:numId w:val="12"/>
+        </w:numPr>
+      </w:pPr>
+      <w:r>
+        <w:t>L’amministratore preme il tasto di conferma e il film viene creato.</w:t>
+      </w:r>
+    </w:p>
+    <w:p>
+      <w:pPr>
+        <w:pStyle w:val="LO-normal"/>
+        <w:numPr>
+          <w:ilvl w:val="0"/>
+          <w:numId w:val="12"/>
+        </w:numPr>
+      </w:pPr>
+      <w:r>
+        <w:t>Il sistema carica un’altra pagina dove l’amministratore può inserire ulteriori dati, fra cui il regista, gli attori, e ulteriori immagini</w:t>
+      </w:r>
+    </w:p>
+    <w:p>
+      <w:pPr>
+        <w:pStyle w:val="LO-normal"/>
+        <w:numPr>
+          <w:ilvl w:val="0"/>
+          <w:numId w:val="12"/>
+        </w:numPr>
+      </w:pPr>
+      <w:r>
+        <w:t>Alla fine delle operazioni l’amministratore può semplicemente chiudere la pagina</w:t>
       </w:r>
     </w:p>
     <w:p>
@@ -423,30 +601,20 @@
         <w:pStyle w:val="LO-normal"/>
       </w:pPr>
       <w:r>
-        <w:t>4.a L’utente può scegliere di eliminare la propria recensione. Se effettua questa scelta, la recensione verrà cancellata dal sistema.</w:t>
-      </w:r>
-    </w:p>
-    <w:p>
-      <w:pPr>
-        <w:pStyle w:val="LO-normal"/>
-      </w:pPr>
-    </w:p>
-    <w:p>
-      <w:pPr>
-        <w:pStyle w:val="LO-normal"/>
-      </w:pPr>
-    </w:p>
-    <w:p>
-      <w:pPr>
-        <w:pStyle w:val="LO-normal"/>
-      </w:pPr>
-    </w:p>
-    <w:p>
-      <w:pPr>
-        <w:pStyle w:val="LO-normal"/>
-      </w:pPr>
-      <w:r>
-        <w:t>Caso d’uso UC5: “Aggiungi film”</w:t>
+        <w:t>3.a Se esiste già un film con lo stesso titolo e anno di uscita, se non vengono compilati i campi in modo opportuno oppure non viene caricata almeno una foto per film, viene mostrato un messaggio di errore corrispondente.</w:t>
+      </w:r>
+    </w:p>
+    <w:p>
+      <w:pPr>
+        <w:pStyle w:val="LO-normal"/>
+      </w:pPr>
+    </w:p>
+    <w:p>
+      <w:pPr>
+        <w:pStyle w:val="LO-normal"/>
+      </w:pPr>
+      <w:r>
+        <w:t>Caso d’uso UC6 “Modifica film”</w:t>
       </w:r>
     </w:p>
     <w:p>
@@ -460,7 +628,89 @@
     <w:p>
       <w:pPr>
         <w:pStyle w:val="LO-normal"/>
-      </w:pPr>
+        <w:numPr>
+          <w:ilvl w:val="0"/>
+          <w:numId w:val="13"/>
+        </w:numPr>
+      </w:pPr>
+      <w:r>
+        <w:t>L’amministratore sceglie l’operazione “modifica film”</w:t>
+      </w:r>
+    </w:p>
+    <w:p>
+      <w:pPr>
+        <w:pStyle w:val="LO-normal"/>
+        <w:numPr>
+          <w:ilvl w:val="0"/>
+          <w:numId w:val="13"/>
+        </w:numPr>
+      </w:pPr>
+      <w:r>
+        <w:t>Viene mostrata una pagina con una lista di film</w:t>
+      </w:r>
+    </w:p>
+    <w:p>
+      <w:pPr>
+        <w:pStyle w:val="LO-normal"/>
+        <w:numPr>
+          <w:ilvl w:val="0"/>
+          <w:numId w:val="13"/>
+        </w:numPr>
+      </w:pPr>
+      <w:r>
+        <w:t>L’amministratore seleziona il film da modificare tramite il codice del film</w:t>
+      </w:r>
+    </w:p>
+    <w:p>
+      <w:pPr>
+        <w:pStyle w:val="LO-normal"/>
+        <w:numPr>
+          <w:ilvl w:val="0"/>
+          <w:numId w:val="13"/>
+        </w:numPr>
+      </w:pPr>
+      <w:r>
+        <w:t>Viene mostrata una pagina dove vengono mostrate le informazioni del film selezionato e un form dove si possono inserire i nuovi dati. Inoltre, vengono mostrati gli attori e i registi, e i tasti per iniziare le operazioni di aggiunta/rimozione degli attori e modifica del regista. Vengono anche mostrate le foto relative ad un certo film. Nuove foto possono essere caricate, e le esistenti posso essere rimosse.</w:t>
+      </w:r>
+    </w:p>
+    <w:p>
+      <w:pPr>
+        <w:pStyle w:val="LO-normal"/>
+        <w:numPr>
+          <w:ilvl w:val="0"/>
+          <w:numId w:val="13"/>
+        </w:numPr>
+      </w:pPr>
+      <w:r>
+        <w:t>Dopo che l’amministratore ha inserito i valori (nuovo titolo e/o anno) preme il tasto di conferma modifiche, che verranno salvate</w:t>
+      </w:r>
+    </w:p>
+    <w:p>
+      <w:pPr>
+        <w:pStyle w:val="LO-normal"/>
+      </w:pPr>
+      <w:r>
+        <w:t>Estensioni:</w:t>
+      </w:r>
+    </w:p>
+    <w:p>
+      <w:pPr>
+        <w:pStyle w:val="LO-normal"/>
+      </w:pPr>
+      <w:r>
+        <w:t xml:space="preserve">4.a Se l’amministratore </w:t>
+      </w:r>
+      <w:r>
+        <w:t>prova a cancellare tutte le foto, il sistema non permetterà di cancellare l’ultima rimasta.</w:t>
+      </w:r>
+    </w:p>
+    <w:p>
+      <w:pPr>
+        <w:pStyle w:val="LO-normal"/>
+      </w:pPr>
+      <w:r>
+        <w:t>5.a Se l’amministratore ha inserito il titolo e l’anno di un film già esistente, la modifica verrà annullata e verrà mostrato un messaggio di errore.</w:t>
+      </w:r>
     </w:p>
     <w:p>
       <w:pPr>
@@ -485,8 +735,94 @@
 </file>
 
 <file path=word/numbering.xml><?xml version="1.0" encoding="utf-8"?>
-<w:numbering xmlns:wpc="http://schemas.microsoft.com/office/word/2010/wordprocessingCanvas" xmlns:cx="http://schemas.microsoft.com/office/drawing/2014/chartex" xmlns:cx1="http://schemas.microsoft.com/office/drawing/2015/9/8/chartex" xmlns:cx2="http://schemas.microsoft.com/office/drawing/2015/10/21/chartex" xmlns:cx3="http://schemas.microsoft.com/office/drawing/2016/5/9/chartex" xmlns:cx4="http://schemas.microsoft.com/office/drawing/2016/5/10/chartex" xmlns:cx5="http://schemas.microsoft.com/office/drawing/2016/5/11/chartex" xmlns:cx6="http://schemas.microsoft.com/office/drawing/2016/5/12/chartex" xmlns:cx7="http://schemas.microsoft.com/office/drawing/2016/5/13/chartex" xmlns:cx8="http://schemas.microsoft.com/office/drawing/2016/5/14/chartex" xmlns:mc="http://schemas.openxmlformats.org/markup-compatibility/2006" xmlns:aink="http://schemas.microsoft.com/office/drawing/2016/ink" xmlns:am3d="http://schemas.microsoft.com/office/drawing/2017/model3d" xmlns:o="urn:schemas-microsoft-com:office:office" xmlns:oel="http://schemas.microsoft.com/office/2019/extlst" xmlns:r="http://schemas.openxmlformats.org/officeDocument/2006/relationships" xmlns:m="http://schemas.openxmlformats.org/officeDocument/2006/math" xmlns:v="urn:schemas-microsoft-com:vml" xmlns:wp14="http://schemas.microsoft.com/office/word/2010/wordprocessingDrawing" xmlns:wp="http://schemas.openxmlformats.org/drawingml/2006/wordprocessingDrawing" xmlns:w10="urn:schemas-microsoft-com:office:word" xmlns:w="http://schemas.openxmlformats.org/wordprocessingml/2006/main" xmlns:w14="http://schemas.microsoft.com/office/word/2010/wordml" xmlns:w15="http://schemas.microsoft.com/office/word/2012/wordml" xmlns:w16cex="http://schemas.microsoft.com/office/word/2018/wordml/cex" xmlns:w16cid="http://schemas.microsoft.com/office/word/2016/wordml/cid" xmlns:w16="http://schemas.microsoft.com/office/word/2018/wordml" xmlns:w16du="http://schemas.microsoft.com/office/word/2023/wordml/word16du" xmlns:w16sdtdh="http://schemas.microsoft.com/office/word/2020/wordml/sdtdatahash" xmlns:w16se="http://schemas.microsoft.com/office/word/2015/wordml/symex" xmlns:wpg="http://schemas.microsoft.com/office/word/2010/wordprocessingGroup" xmlns:wpi="http://schemas.microsoft.com/office/word/2010/wordprocessingInk" xmlns:wne="http://schemas.microsoft.com/office/word/2006/wordml" xmlns:wps="http://schemas.microsoft.com/office/word/2010/wordprocessingShape" mc:Ignorable="w14 w15 w16se w16cid w16 w16cex w16sdtdh wp14">
+<w:numbering xmlns:wpc="http://schemas.microsoft.com/office/word/2010/wordprocessingCanvas" xmlns:cx="http://schemas.microsoft.com/office/drawing/2014/chartex" xmlns:cx1="http://schemas.microsoft.com/office/drawing/2015/9/8/chartex" xmlns:cx2="http://schemas.microsoft.com/office/drawing/2015/10/21/chartex" xmlns:cx3="http://schemas.microsoft.com/office/drawing/2016/5/9/chartex" xmlns:cx4="http://schemas.microsoft.com/office/drawing/2016/5/10/chartex" xmlns:cx5="http://schemas.microsoft.com/office/drawing/2016/5/11/chartex" xmlns:cx6="http://schemas.microsoft.com/office/drawing/2016/5/12/chartex" xmlns:cx7="http://schemas.microsoft.com/office/drawing/2016/5/13/chartex" xmlns:cx8="http://schemas.microsoft.com/office/drawing/2016/5/14/chartex" xmlns:mc="http://schemas.openxmlformats.org/markup-compatibility/2006" xmlns:aink="http://schemas.microsoft.com/office/drawing/2016/ink" xmlns:am3d="http://schemas.microsoft.com/office/drawing/2017/model3d" xmlns:o="urn:schemas-microsoft-com:office:office" xmlns:oel="http://schemas.microsoft.com/office/2019/extlst" xmlns:r="http://schemas.openxmlformats.org/officeDocument/2006/relationships" xmlns:m="http://schemas.openxmlformats.org/officeDocument/2006/math" xmlns:v="urn:schemas-microsoft-com:vml" xmlns:wp14="http://schemas.microsoft.com/office/word/2010/wordprocessingDrawing" xmlns:wp="http://schemas.openxmlformats.org/drawingml/2006/wordprocessingDrawing" xmlns:w10="urn:schemas-microsoft-com:office:word" xmlns:w="http://schemas.openxmlformats.org/wordprocessingml/2006/main" xmlns:w14="http://schemas.microsoft.com/office/word/2010/wordml" xmlns:w15="http://schemas.microsoft.com/office/word/2012/wordml" xmlns:w16cex="http://schemas.microsoft.com/office/word/2018/wordml/cex" xmlns:w16cid="http://schemas.microsoft.com/office/word/2016/wordml/cid" xmlns:w16="http://schemas.microsoft.com/office/word/2018/wordml" xmlns:w16sdtdh="http://schemas.microsoft.com/office/word/2020/wordml/sdtdatahash" xmlns:w16se="http://schemas.microsoft.com/office/word/2015/wordml/symex" xmlns:wpg="http://schemas.microsoft.com/office/word/2010/wordprocessingGroup" xmlns:wpi="http://schemas.microsoft.com/office/word/2010/wordprocessingInk" xmlns:wne="http://schemas.microsoft.com/office/word/2006/wordml" xmlns:wps="http://schemas.microsoft.com/office/word/2010/wordprocessingShape" mc:Ignorable="w14 w15 w16se w16cid w16 w16cex w16sdtdh wp14">
   <w:abstractNum w:abstractNumId="0" w15:restartNumberingAfterBreak="0">
+    <w:nsid w:val="05275078"/>
+    <w:multiLevelType w:val="hybridMultilevel"/>
+    <w:tmpl w:val="BDCA79B2"/>
+    <w:lvl w:ilvl="0" w:tplc="0410000F">
+      <w:start w:val="1"/>
+      <w:numFmt w:val="decimal"/>
+      <w:lvlText w:val="%1."/>
+      <w:lvlJc w:val="left"/>
+      <w:pPr>
+        <w:ind w:left="720" w:hanging="360"/>
+      </w:pPr>
+    </w:lvl>
+    <w:lvl w:ilvl="1" w:tplc="04100019" w:tentative="1">
+      <w:start w:val="1"/>
+      <w:numFmt w:val="lowerLetter"/>
+      <w:lvlText w:val="%2."/>
+      <w:lvlJc w:val="left"/>
+      <w:pPr>
+        <w:ind w:left="1440" w:hanging="360"/>
+      </w:pPr>
+    </w:lvl>
+    <w:lvl w:ilvl="2" w:tplc="0410001B" w:tentative="1">
+      <w:start w:val="1"/>
+      <w:numFmt w:val="lowerRoman"/>
+      <w:lvlText w:val="%3."/>
+      <w:lvlJc w:val="right"/>
+      <w:pPr>
+        <w:ind w:left="2160" w:hanging="180"/>
+      </w:pPr>
+    </w:lvl>
+    <w:lvl w:ilvl="3" w:tplc="0410000F" w:tentative="1">
+      <w:start w:val="1"/>
+      <w:numFmt w:val="decimal"/>
+      <w:lvlText w:val="%4."/>
+      <w:lvlJc w:val="left"/>
+      <w:pPr>
+        <w:ind w:left="2880" w:hanging="360"/>
+      </w:pPr>
+    </w:lvl>
+    <w:lvl w:ilvl="4" w:tplc="04100019" w:tentative="1">
+      <w:start w:val="1"/>
+      <w:numFmt w:val="lowerLetter"/>
+      <w:lvlText w:val="%5."/>
+      <w:lvlJc w:val="left"/>
+      <w:pPr>
+        <w:ind w:left="3600" w:hanging="360"/>
+      </w:pPr>
+    </w:lvl>
+    <w:lvl w:ilvl="5" w:tplc="0410001B" w:tentative="1">
+      <w:start w:val="1"/>
+      <w:numFmt w:val="lowerRoman"/>
+      <w:lvlText w:val="%6."/>
+      <w:lvlJc w:val="right"/>
+      <w:pPr>
+        <w:ind w:left="4320" w:hanging="180"/>
+      </w:pPr>
+    </w:lvl>
+    <w:lvl w:ilvl="6" w:tplc="0410000F" w:tentative="1">
+      <w:start w:val="1"/>
+      <w:numFmt w:val="decimal"/>
+      <w:lvlText w:val="%7."/>
+      <w:lvlJc w:val="left"/>
+      <w:pPr>
+        <w:ind w:left="5040" w:hanging="360"/>
+      </w:pPr>
+    </w:lvl>
+    <w:lvl w:ilvl="7" w:tplc="04100019" w:tentative="1">
+      <w:start w:val="1"/>
+      <w:numFmt w:val="lowerLetter"/>
+      <w:lvlText w:val="%8."/>
+      <w:lvlJc w:val="left"/>
+      <w:pPr>
+        <w:ind w:left="5760" w:hanging="360"/>
+      </w:pPr>
+    </w:lvl>
+    <w:lvl w:ilvl="8" w:tplc="0410001B" w:tentative="1">
+      <w:start w:val="1"/>
+      <w:numFmt w:val="lowerRoman"/>
+      <w:lvlText w:val="%9."/>
+      <w:lvlJc w:val="right"/>
+      <w:pPr>
+        <w:ind w:left="6480" w:hanging="180"/>
+      </w:pPr>
+    </w:lvl>
+  </w:abstractNum>
+  <w:abstractNum w:abstractNumId="1" w15:restartNumberingAfterBreak="0">
     <w:nsid w:val="0B3D4BA0"/>
     <w:multiLevelType w:val="multilevel"/>
     <w:tmpl w:val="EBC21340"/>
@@ -635,7 +971,7 @@
       </w:rPr>
     </w:lvl>
   </w:abstractNum>
-  <w:abstractNum w:abstractNumId="1" w15:restartNumberingAfterBreak="0">
+  <w:abstractNum w:abstractNumId="2" w15:restartNumberingAfterBreak="0">
     <w:nsid w:val="0C206400"/>
     <w:multiLevelType w:val="multilevel"/>
     <w:tmpl w:val="471A2E4C"/>
@@ -775,7 +1111,7 @@
       </w:rPr>
     </w:lvl>
   </w:abstractNum>
-  <w:abstractNum w:abstractNumId="2" w15:restartNumberingAfterBreak="0">
+  <w:abstractNum w:abstractNumId="3" w15:restartNumberingAfterBreak="0">
     <w:nsid w:val="1DA57640"/>
     <w:multiLevelType w:val="multilevel"/>
     <w:tmpl w:val="ACB08774"/>
@@ -924,7 +1260,7 @@
       </w:rPr>
     </w:lvl>
   </w:abstractNum>
-  <w:abstractNum w:abstractNumId="3" w15:restartNumberingAfterBreak="0">
+  <w:abstractNum w:abstractNumId="4" w15:restartNumberingAfterBreak="0">
     <w:nsid w:val="32E131FA"/>
     <w:multiLevelType w:val="multilevel"/>
     <w:tmpl w:val="140C77E0"/>
@@ -1073,7 +1409,93 @@
       </w:rPr>
     </w:lvl>
   </w:abstractNum>
-  <w:abstractNum w:abstractNumId="4" w15:restartNumberingAfterBreak="0">
+  <w:abstractNum w:abstractNumId="5" w15:restartNumberingAfterBreak="0">
+    <w:nsid w:val="3CBC472D"/>
+    <w:multiLevelType w:val="hybridMultilevel"/>
+    <w:tmpl w:val="B2304A04"/>
+    <w:lvl w:ilvl="0" w:tplc="0410000F">
+      <w:start w:val="1"/>
+      <w:numFmt w:val="decimal"/>
+      <w:lvlText w:val="%1."/>
+      <w:lvlJc w:val="left"/>
+      <w:pPr>
+        <w:ind w:left="720" w:hanging="360"/>
+      </w:pPr>
+    </w:lvl>
+    <w:lvl w:ilvl="1" w:tplc="04100019" w:tentative="1">
+      <w:start w:val="1"/>
+      <w:numFmt w:val="lowerLetter"/>
+      <w:lvlText w:val="%2."/>
+      <w:lvlJc w:val="left"/>
+      <w:pPr>
+        <w:ind w:left="1440" w:hanging="360"/>
+      </w:pPr>
+    </w:lvl>
+    <w:lvl w:ilvl="2" w:tplc="0410001B" w:tentative="1">
+      <w:start w:val="1"/>
+      <w:numFmt w:val="lowerRoman"/>
+      <w:lvlText w:val="%3."/>
+      <w:lvlJc w:val="right"/>
+      <w:pPr>
+        <w:ind w:left="2160" w:hanging="180"/>
+      </w:pPr>
+    </w:lvl>
+    <w:lvl w:ilvl="3" w:tplc="0410000F" w:tentative="1">
+      <w:start w:val="1"/>
+      <w:numFmt w:val="decimal"/>
+      <w:lvlText w:val="%4."/>
+      <w:lvlJc w:val="left"/>
+      <w:pPr>
+        <w:ind w:left="2880" w:hanging="360"/>
+      </w:pPr>
+    </w:lvl>
+    <w:lvl w:ilvl="4" w:tplc="04100019" w:tentative="1">
+      <w:start w:val="1"/>
+      <w:numFmt w:val="lowerLetter"/>
+      <w:lvlText w:val="%5."/>
+      <w:lvlJc w:val="left"/>
+      <w:pPr>
+        <w:ind w:left="3600" w:hanging="360"/>
+      </w:pPr>
+    </w:lvl>
+    <w:lvl w:ilvl="5" w:tplc="0410001B" w:tentative="1">
+      <w:start w:val="1"/>
+      <w:numFmt w:val="lowerRoman"/>
+      <w:lvlText w:val="%6."/>
+      <w:lvlJc w:val="right"/>
+      <w:pPr>
+        <w:ind w:left="4320" w:hanging="180"/>
+      </w:pPr>
+    </w:lvl>
+    <w:lvl w:ilvl="6" w:tplc="0410000F" w:tentative="1">
+      <w:start w:val="1"/>
+      <w:numFmt w:val="decimal"/>
+      <w:lvlText w:val="%7."/>
+      <w:lvlJc w:val="left"/>
+      <w:pPr>
+        <w:ind w:left="5040" w:hanging="360"/>
+      </w:pPr>
+    </w:lvl>
+    <w:lvl w:ilvl="7" w:tplc="04100019" w:tentative="1">
+      <w:start w:val="1"/>
+      <w:numFmt w:val="lowerLetter"/>
+      <w:lvlText w:val="%8."/>
+      <w:lvlJc w:val="left"/>
+      <w:pPr>
+        <w:ind w:left="5760" w:hanging="360"/>
+      </w:pPr>
+    </w:lvl>
+    <w:lvl w:ilvl="8" w:tplc="0410001B" w:tentative="1">
+      <w:start w:val="1"/>
+      <w:numFmt w:val="lowerRoman"/>
+      <w:lvlText w:val="%9."/>
+      <w:lvlJc w:val="right"/>
+      <w:pPr>
+        <w:ind w:left="6480" w:hanging="180"/>
+      </w:pPr>
+    </w:lvl>
+  </w:abstractNum>
+  <w:abstractNum w:abstractNumId="6" w15:restartNumberingAfterBreak="0">
     <w:nsid w:val="44CB74D1"/>
     <w:multiLevelType w:val="multilevel"/>
     <w:tmpl w:val="9D960FC2"/>
@@ -1222,7 +1644,7 @@
       </w:rPr>
     </w:lvl>
   </w:abstractNum>
-  <w:abstractNum w:abstractNumId="5" w15:restartNumberingAfterBreak="0">
+  <w:abstractNum w:abstractNumId="7" w15:restartNumberingAfterBreak="0">
     <w:nsid w:val="463F30D0"/>
     <w:multiLevelType w:val="hybridMultilevel"/>
     <w:tmpl w:val="B5DE845C"/>
@@ -1308,7 +1730,7 @@
       </w:pPr>
     </w:lvl>
   </w:abstractNum>
-  <w:abstractNum w:abstractNumId="6" w15:restartNumberingAfterBreak="0">
+  <w:abstractNum w:abstractNumId="8" w15:restartNumberingAfterBreak="0">
     <w:nsid w:val="47857D59"/>
     <w:multiLevelType w:val="multilevel"/>
     <w:tmpl w:val="07C0A9B0"/>
@@ -1430,7 +1852,7 @@
       </w:pPr>
     </w:lvl>
   </w:abstractNum>
-  <w:abstractNum w:abstractNumId="7" w15:restartNumberingAfterBreak="0">
+  <w:abstractNum w:abstractNumId="9" w15:restartNumberingAfterBreak="0">
     <w:nsid w:val="4CE813C2"/>
     <w:multiLevelType w:val="hybridMultilevel"/>
     <w:tmpl w:val="44B0777E"/>
@@ -1516,7 +1938,7 @@
       </w:pPr>
     </w:lvl>
   </w:abstractNum>
-  <w:abstractNum w:abstractNumId="8" w15:restartNumberingAfterBreak="0">
+  <w:abstractNum w:abstractNumId="10" w15:restartNumberingAfterBreak="0">
     <w:nsid w:val="66A62B04"/>
     <w:multiLevelType w:val="multilevel"/>
     <w:tmpl w:val="0B7C0982"/>
@@ -1665,7 +2087,7 @@
       </w:rPr>
     </w:lvl>
   </w:abstractNum>
-  <w:abstractNum w:abstractNumId="9" w15:restartNumberingAfterBreak="0">
+  <w:abstractNum w:abstractNumId="11" w15:restartNumberingAfterBreak="0">
     <w:nsid w:val="703B5F43"/>
     <w:multiLevelType w:val="hybridMultilevel"/>
     <w:tmpl w:val="ACB057D6"/>
@@ -1751,7 +2173,7 @@
       </w:pPr>
     </w:lvl>
   </w:abstractNum>
-  <w:abstractNum w:abstractNumId="10" w15:restartNumberingAfterBreak="0">
+  <w:abstractNum w:abstractNumId="12" w15:restartNumberingAfterBreak="0">
     <w:nsid w:val="71E2482D"/>
     <w:multiLevelType w:val="hybridMultilevel"/>
     <w:tmpl w:val="4C20E5E4"/>
@@ -1838,37 +2260,43 @@
     </w:lvl>
   </w:abstractNum>
   <w:num w:numId="1" w16cid:durableId="260183987">
+    <w:abstractNumId w:val="2"/>
+  </w:num>
+  <w:num w:numId="2" w16cid:durableId="1219828657">
+    <w:abstractNumId w:val="6"/>
+  </w:num>
+  <w:num w:numId="3" w16cid:durableId="817889512">
+    <w:abstractNumId w:val="10"/>
+  </w:num>
+  <w:num w:numId="4" w16cid:durableId="251201254">
+    <w:abstractNumId w:val="3"/>
+  </w:num>
+  <w:num w:numId="5" w16cid:durableId="257758766">
+    <w:abstractNumId w:val="4"/>
+  </w:num>
+  <w:num w:numId="6" w16cid:durableId="562061501">
     <w:abstractNumId w:val="1"/>
   </w:num>
-  <w:num w:numId="2" w16cid:durableId="1219828657">
-    <w:abstractNumId w:val="4"/>
-  </w:num>
-  <w:num w:numId="3" w16cid:durableId="817889512">
+  <w:num w:numId="7" w16cid:durableId="2023580853">
     <w:abstractNumId w:val="8"/>
   </w:num>
-  <w:num w:numId="4" w16cid:durableId="251201254">
-    <w:abstractNumId w:val="2"/>
-  </w:num>
-  <w:num w:numId="5" w16cid:durableId="257758766">
-    <w:abstractNumId w:val="3"/>
-  </w:num>
-  <w:num w:numId="6" w16cid:durableId="562061501">
-    <w:abstractNumId w:val="0"/>
-  </w:num>
-  <w:num w:numId="7" w16cid:durableId="2023580853">
-    <w:abstractNumId w:val="6"/>
-  </w:num>
   <w:num w:numId="8" w16cid:durableId="773132735">
-    <w:abstractNumId w:val="10"/>
+    <w:abstractNumId w:val="12"/>
   </w:num>
   <w:num w:numId="9" w16cid:durableId="1746761614">
+    <w:abstractNumId w:val="7"/>
+  </w:num>
+  <w:num w:numId="10" w16cid:durableId="127939508">
+    <w:abstractNumId w:val="9"/>
+  </w:num>
+  <w:num w:numId="11" w16cid:durableId="54858802">
+    <w:abstractNumId w:val="11"/>
+  </w:num>
+  <w:num w:numId="12" w16cid:durableId="315839704">
     <w:abstractNumId w:val="5"/>
   </w:num>
-  <w:num w:numId="10" w16cid:durableId="127939508">
-    <w:abstractNumId w:val="7"/>
-  </w:num>
-  <w:num w:numId="11" w16cid:durableId="54858802">
-    <w:abstractNumId w:val="9"/>
+  <w:num w:numId="13" w16cid:durableId="1502962627">
+    <w:abstractNumId w:val="0"/>
   </w:num>
 </w:numbering>
 </file>

</xml_diff>